<commit_message>
Update ETL Report - Beautiful Bacon Group (draft).docx
</commit_message>
<xml_diff>
--- a/ETL Report - Beautiful Bacon Group (draft).docx
+++ b/ETL Report - Beautiful Bacon Group (draft).docx
@@ -607,7 +607,7 @@
     </w:sdt>
     <w:sdt>
       <w:sdtPr>
-        <w:id w:val="-1079671262"/>
+        <w:id w:val="-432590420"/>
         <w:docPartObj>
           <w:docPartGallery w:val="Table of Contents"/>
           <w:docPartUnique/>
@@ -629,7 +629,6 @@
         <w:p>
           <w:pPr>
             <w:pStyle w:val="TOCHeading"/>
-            <w:spacing w:line="360" w:lineRule="auto"/>
           </w:pPr>
           <w:r>
             <w:t>Contents</w:t>
@@ -641,7 +640,6 @@
             <w:tabs>
               <w:tab w:val="right" w:leader="dot" w:pos="9350"/>
             </w:tabs>
-            <w:spacing w:line="360" w:lineRule="auto"/>
             <w:rPr>
               <w:noProof/>
             </w:rPr>
@@ -655,7 +653,7 @@
           <w:r>
             <w:fldChar w:fldCharType="separate"/>
           </w:r>
-          <w:hyperlink w:anchor="_Toc41737710" w:history="1">
+          <w:hyperlink w:anchor="_Toc41739162" w:history="1">
             <w:r>
               <w:rPr>
                 <w:rStyle w:val="Hyperlink"/>
@@ -683,7 +681,7 @@
                 <w:noProof/>
                 <w:webHidden/>
               </w:rPr>
-              <w:instrText xml:space="preserve"> PAGEREF _Toc41737710 \h </w:instrText>
+              <w:instrText xml:space="preserve"> PAGEREF _Toc41739162 \h </w:instrText>
             </w:r>
             <w:r>
               <w:rPr>
@@ -720,12 +718,11 @@
             <w:tabs>
               <w:tab w:val="right" w:leader="dot" w:pos="9350"/>
             </w:tabs>
-            <w:spacing w:line="360" w:lineRule="auto"/>
             <w:rPr>
               <w:noProof/>
             </w:rPr>
           </w:pPr>
-          <w:hyperlink w:anchor="_Toc41737711" w:history="1">
+          <w:hyperlink w:anchor="_Toc41739163" w:history="1">
             <w:r>
               <w:rPr>
                 <w:rStyle w:val="Hyperlink"/>
@@ -753,7 +750,7 @@
                 <w:noProof/>
                 <w:webHidden/>
               </w:rPr>
-              <w:instrText xml:space="preserve"> PAGEREF _Toc41737711 \h </w:instrText>
+              <w:instrText xml:space="preserve"> PAGEREF _Toc41739163 \h </w:instrText>
             </w:r>
             <w:r>
               <w:rPr>
@@ -790,12 +787,11 @@
             <w:tabs>
               <w:tab w:val="right" w:leader="dot" w:pos="9350"/>
             </w:tabs>
-            <w:spacing w:line="360" w:lineRule="auto"/>
             <w:rPr>
               <w:noProof/>
             </w:rPr>
           </w:pPr>
-          <w:hyperlink w:anchor="_Toc41737712" w:history="1">
+          <w:hyperlink w:anchor="_Toc41739164" w:history="1">
             <w:r>
               <w:rPr>
                 <w:rStyle w:val="Hyperlink"/>
@@ -823,7 +819,7 @@
                 <w:noProof/>
                 <w:webHidden/>
               </w:rPr>
-              <w:instrText xml:space="preserve"> PAGEREF _Toc41737712 \h </w:instrText>
+              <w:instrText xml:space="preserve"> PAGEREF _Toc41739164 \h </w:instrText>
             </w:r>
             <w:r>
               <w:rPr>
@@ -860,12 +856,11 @@
             <w:tabs>
               <w:tab w:val="right" w:leader="dot" w:pos="9350"/>
             </w:tabs>
-            <w:spacing w:line="360" w:lineRule="auto"/>
             <w:rPr>
               <w:noProof/>
             </w:rPr>
           </w:pPr>
-          <w:hyperlink w:anchor="_Toc41737713" w:history="1">
+          <w:hyperlink w:anchor="_Toc41739165" w:history="1">
             <w:r>
               <w:rPr>
                 <w:rStyle w:val="Hyperlink"/>
@@ -892,7 +887,7 @@
                 <w:noProof/>
                 <w:webHidden/>
               </w:rPr>
-              <w:instrText xml:space="preserve"> PAGEREF _Toc41737713 \h </w:instrText>
+              <w:instrText xml:space="preserve"> PAGEREF _Toc41739165 \h </w:instrText>
             </w:r>
             <w:r>
               <w:rPr>
@@ -929,12 +924,11 @@
             <w:tabs>
               <w:tab w:val="right" w:leader="dot" w:pos="9350"/>
             </w:tabs>
-            <w:spacing w:line="360" w:lineRule="auto"/>
             <w:rPr>
               <w:noProof/>
             </w:rPr>
           </w:pPr>
-          <w:hyperlink w:anchor="_Toc41737714" w:history="1">
+          <w:hyperlink w:anchor="_Toc41739166" w:history="1">
             <w:r>
               <w:rPr>
                 <w:rStyle w:val="Hyperlink"/>
@@ -962,7 +956,7 @@
                 <w:noProof/>
                 <w:webHidden/>
               </w:rPr>
-              <w:instrText xml:space="preserve"> PAGEREF _Toc41737714 \h </w:instrText>
+              <w:instrText xml:space="preserve"> PAGEREF _Toc41739166 \h </w:instrText>
             </w:r>
             <w:r>
               <w:rPr>
@@ -995,8 +989,73 @@
         </w:p>
         <w:p>
           <w:pPr>
-            <w:spacing w:line="360" w:lineRule="auto"/>
+            <w:pStyle w:val="TOC1"/>
+            <w:tabs>
+              <w:tab w:val="right" w:leader="dot" w:pos="9350"/>
+            </w:tabs>
+            <w:rPr>
+              <w:noProof/>
+            </w:rPr>
           </w:pPr>
+          <w:hyperlink w:anchor="_Toc41739167" w:history="1">
+            <w:r>
+              <w:rPr>
+                <w:rStyle w:val="Hyperlink"/>
+                <w:noProof/>
+              </w:rPr>
+              <w:t>Data Security</w:t>
+            </w:r>
+            <w:r>
+              <w:rPr>
+                <w:noProof/>
+                <w:webHidden/>
+              </w:rPr>
+              <w:tab/>
+            </w:r>
+            <w:r>
+              <w:rPr>
+                <w:noProof/>
+                <w:webHidden/>
+              </w:rPr>
+              <w:fldChar w:fldCharType="begin"/>
+            </w:r>
+            <w:r>
+              <w:rPr>
+                <w:noProof/>
+                <w:webHidden/>
+              </w:rPr>
+              <w:instrText xml:space="preserve"> PAGEREF _Toc41739167 \h </w:instrText>
+            </w:r>
+            <w:r>
+              <w:rPr>
+                <w:noProof/>
+                <w:webHidden/>
+              </w:rPr>
+            </w:r>
+            <w:r>
+              <w:rPr>
+                <w:noProof/>
+                <w:webHidden/>
+              </w:rPr>
+              <w:fldChar w:fldCharType="separate"/>
+            </w:r>
+            <w:r>
+              <w:rPr>
+                <w:noProof/>
+                <w:webHidden/>
+              </w:rPr>
+              <w:t>6</w:t>
+            </w:r>
+            <w:r>
+              <w:rPr>
+                <w:noProof/>
+                <w:webHidden/>
+              </w:rPr>
+              <w:fldChar w:fldCharType="end"/>
+            </w:r>
+          </w:hyperlink>
+        </w:p>
+        <w:p>
           <w:r>
             <w:rPr>
               <w:b/>
@@ -1016,8 +1075,6 @@
           <w:lang w:eastAsia="en-US"/>
         </w:rPr>
       </w:pPr>
-      <w:bookmarkStart w:id="0" w:name="_GoBack"/>
-      <w:bookmarkEnd w:id="0"/>
     </w:p>
     <w:p>
       <w:pPr>
@@ -1122,7 +1179,7 @@
           <w:lang w:eastAsia="en-US"/>
         </w:rPr>
       </w:pPr>
-      <w:bookmarkStart w:id="1" w:name="_Toc41737710"/>
+      <w:bookmarkStart w:id="0" w:name="_Toc41739162"/>
       <w:r>
         <w:rPr>
           <w:lang w:eastAsia="en-US"/>
@@ -1130,284 +1187,284 @@
         <w:lastRenderedPageBreak/>
         <w:t>Introduction</w:t>
       </w:r>
+      <w:bookmarkEnd w:id="0"/>
+    </w:p>
+    <w:p>
+      <w:pPr>
+        <w:spacing w:line="360" w:lineRule="auto"/>
+        <w:rPr>
+          <w:sz w:val="24"/>
+          <w:szCs w:val="24"/>
+          <w:lang w:eastAsia="en-US"/>
+        </w:rPr>
+      </w:pPr>
+      <w:r>
+        <w:rPr>
+          <w:sz w:val="24"/>
+          <w:szCs w:val="24"/>
+          <w:lang w:eastAsia="en-US"/>
+        </w:rPr>
+        <w:t>The purpose of this Extraction, Transformation, and Load (ETL) Technical Report is to help Beta Alpha Kappa National Fraternity office</w:t>
+      </w:r>
+      <w:r>
+        <w:rPr>
+          <w:sz w:val="24"/>
+          <w:szCs w:val="24"/>
+          <w:lang w:eastAsia="en-US"/>
+        </w:rPr>
+        <w:t xml:space="preserve"> (the Client)</w:t>
+      </w:r>
+      <w:r>
+        <w:rPr>
+          <w:sz w:val="24"/>
+          <w:szCs w:val="24"/>
+          <w:lang w:eastAsia="en-US"/>
+        </w:rPr>
+        <w:t xml:space="preserve"> </w:t>
+      </w:r>
+      <w:r>
+        <w:rPr>
+          <w:sz w:val="24"/>
+          <w:szCs w:val="24"/>
+          <w:lang w:eastAsia="en-US"/>
+        </w:rPr>
+        <w:t>to</w:t>
+      </w:r>
+      <w:r>
+        <w:rPr>
+          <w:sz w:val="24"/>
+          <w:szCs w:val="24"/>
+          <w:lang w:eastAsia="en-US"/>
+        </w:rPr>
+        <w:t xml:space="preserve"> track</w:t>
+      </w:r>
+      <w:r>
+        <w:rPr>
+          <w:sz w:val="24"/>
+          <w:szCs w:val="24"/>
+          <w:lang w:eastAsia="en-US"/>
+        </w:rPr>
+        <w:t xml:space="preserve"> </w:t>
+      </w:r>
+      <w:r>
+        <w:rPr>
+          <w:sz w:val="24"/>
+          <w:szCs w:val="24"/>
+          <w:lang w:eastAsia="en-US"/>
+        </w:rPr>
+        <w:t xml:space="preserve">daily </w:t>
+      </w:r>
+      <w:r>
+        <w:rPr>
+          <w:sz w:val="24"/>
+          <w:szCs w:val="24"/>
+          <w:lang w:eastAsia="en-US"/>
+        </w:rPr>
+        <w:t>bacon pric</w:t>
+      </w:r>
+      <w:r>
+        <w:rPr>
+          <w:sz w:val="24"/>
+          <w:szCs w:val="24"/>
+          <w:lang w:eastAsia="en-US"/>
+        </w:rPr>
+        <w:t>ing</w:t>
+      </w:r>
+      <w:r>
+        <w:rPr>
+          <w:sz w:val="24"/>
+          <w:szCs w:val="24"/>
+          <w:lang w:eastAsia="en-US"/>
+        </w:rPr>
+        <w:t>. B</w:t>
+      </w:r>
+      <w:r>
+        <w:rPr>
+          <w:sz w:val="24"/>
+          <w:szCs w:val="24"/>
+          <w:lang w:eastAsia="en-US"/>
+        </w:rPr>
+        <w:t xml:space="preserve">acon represents </w:t>
+      </w:r>
+      <w:r>
+        <w:rPr>
+          <w:sz w:val="24"/>
+          <w:szCs w:val="24"/>
+          <w:lang w:eastAsia="en-US"/>
+        </w:rPr>
+        <w:t>over 80 percent of the Client’s</w:t>
+      </w:r>
+      <w:r>
+        <w:rPr>
+          <w:sz w:val="24"/>
+          <w:szCs w:val="24"/>
+          <w:lang w:eastAsia="en-US"/>
+        </w:rPr>
+        <w:t xml:space="preserve"> annual</w:t>
+      </w:r>
+      <w:r>
+        <w:rPr>
+          <w:sz w:val="24"/>
+          <w:szCs w:val="24"/>
+          <w:lang w:eastAsia="en-US"/>
+        </w:rPr>
+        <w:t xml:space="preserve"> food expenditure</w:t>
+      </w:r>
+      <w:r>
+        <w:rPr>
+          <w:sz w:val="24"/>
+          <w:szCs w:val="24"/>
+          <w:lang w:eastAsia="en-US"/>
+        </w:rPr>
+        <w:t xml:space="preserve">; therefore, the Client </w:t>
+      </w:r>
+      <w:r>
+        <w:rPr>
+          <w:sz w:val="24"/>
+          <w:szCs w:val="24"/>
+          <w:lang w:eastAsia="en-US"/>
+        </w:rPr>
+        <w:t>engaged Beautiful Bacon Group</w:t>
+      </w:r>
+      <w:r>
+        <w:rPr>
+          <w:sz w:val="24"/>
+          <w:szCs w:val="24"/>
+          <w:lang w:eastAsia="en-US"/>
+        </w:rPr>
+        <w:t xml:space="preserve"> to create an in-house process to monitor and to store </w:t>
+      </w:r>
+      <w:r>
+        <w:rPr>
+          <w:sz w:val="24"/>
+          <w:szCs w:val="24"/>
+          <w:lang w:eastAsia="en-US"/>
+        </w:rPr>
+        <w:t xml:space="preserve">bacon related data. </w:t>
+      </w:r>
+      <w:r>
+        <w:rPr>
+          <w:sz w:val="24"/>
+          <w:szCs w:val="24"/>
+          <w:lang w:eastAsia="en-US"/>
+        </w:rPr>
+        <w:t xml:space="preserve"> </w:t>
+      </w:r>
+      <w:r>
+        <w:rPr>
+          <w:sz w:val="24"/>
+          <w:szCs w:val="24"/>
+          <w:lang w:eastAsia="en-US"/>
+        </w:rPr>
+        <w:t>First, the Client would like to obtain a daily bacon pricing feed from a specified grocer to</w:t>
+      </w:r>
+      <w:r>
+        <w:rPr>
+          <w:sz w:val="24"/>
+          <w:szCs w:val="24"/>
+          <w:lang w:eastAsia="en-US"/>
+        </w:rPr>
+        <w:t xml:space="preserve"> measure the immediate cost of consumption</w:t>
+      </w:r>
+      <w:r>
+        <w:rPr>
+          <w:sz w:val="24"/>
+          <w:szCs w:val="24"/>
+          <w:lang w:eastAsia="en-US"/>
+        </w:rPr>
+        <w:t xml:space="preserve">. Second, the Client would also like to track bacon’s consumer price index (CPI) to better understand the </w:t>
+      </w:r>
+      <w:r>
+        <w:rPr>
+          <w:sz w:val="24"/>
+          <w:szCs w:val="24"/>
+          <w:lang w:eastAsia="en-US"/>
+        </w:rPr>
+        <w:t>effect of inflation</w:t>
+      </w:r>
+      <w:r>
+        <w:rPr>
+          <w:sz w:val="24"/>
+          <w:szCs w:val="24"/>
+          <w:lang w:eastAsia="en-US"/>
+        </w:rPr>
+        <w:t xml:space="preserve">. Finally, the Client </w:t>
+      </w:r>
+      <w:r>
+        <w:rPr>
+          <w:sz w:val="24"/>
+          <w:szCs w:val="24"/>
+          <w:lang w:eastAsia="en-US"/>
+        </w:rPr>
+        <w:t xml:space="preserve">would want to receive lean </w:t>
+      </w:r>
+      <w:proofErr w:type="gramStart"/>
+      <w:r>
+        <w:rPr>
+          <w:sz w:val="24"/>
+          <w:szCs w:val="24"/>
+          <w:lang w:eastAsia="en-US"/>
+        </w:rPr>
+        <w:t>hogs</w:t>
+      </w:r>
+      <w:proofErr w:type="gramEnd"/>
+      <w:r>
+        <w:rPr>
+          <w:sz w:val="24"/>
+          <w:szCs w:val="24"/>
+          <w:lang w:eastAsia="en-US"/>
+        </w:rPr>
+        <w:t xml:space="preserve"> commodity pricing data </w:t>
+      </w:r>
+      <w:r>
+        <w:rPr>
+          <w:sz w:val="24"/>
+          <w:szCs w:val="24"/>
+          <w:lang w:eastAsia="en-US"/>
+        </w:rPr>
+        <w:t xml:space="preserve">for </w:t>
+      </w:r>
+      <w:r>
+        <w:rPr>
+          <w:sz w:val="24"/>
+          <w:szCs w:val="24"/>
+          <w:lang w:eastAsia="en-US"/>
+        </w:rPr>
+        <w:t xml:space="preserve">future </w:t>
+      </w:r>
+      <w:r>
+        <w:rPr>
+          <w:sz w:val="24"/>
+          <w:szCs w:val="24"/>
+          <w:lang w:eastAsia="en-US"/>
+        </w:rPr>
+        <w:t>hedging strategy</w:t>
+      </w:r>
+      <w:r>
+        <w:rPr>
+          <w:sz w:val="24"/>
+          <w:szCs w:val="24"/>
+          <w:lang w:eastAsia="en-US"/>
+        </w:rPr>
+        <w:t>.</w:t>
+      </w:r>
+    </w:p>
+    <w:p>
+      <w:pPr>
+        <w:pStyle w:val="Heading1"/>
+        <w:spacing w:line="360" w:lineRule="auto"/>
+        <w:rPr>
+          <w:lang w:eastAsia="en-US"/>
+        </w:rPr>
+      </w:pPr>
+      <w:bookmarkStart w:id="1" w:name="_Toc41739163"/>
+      <w:r>
+        <w:rPr>
+          <w:lang w:eastAsia="en-US"/>
+        </w:rPr>
+        <w:t>Scope</w:t>
+      </w:r>
       <w:bookmarkEnd w:id="1"/>
-    </w:p>
-    <w:p>
-      <w:pPr>
-        <w:spacing w:line="360" w:lineRule="auto"/>
-        <w:rPr>
-          <w:sz w:val="24"/>
-          <w:szCs w:val="24"/>
-          <w:lang w:eastAsia="en-US"/>
-        </w:rPr>
-      </w:pPr>
-      <w:r>
-        <w:rPr>
-          <w:sz w:val="24"/>
-          <w:szCs w:val="24"/>
-          <w:lang w:eastAsia="en-US"/>
-        </w:rPr>
-        <w:t>The purpose of this Extraction, Transformation, and Load (ETL) Technical Report is to help Beta Alpha Kappa National Fraternity office</w:t>
-      </w:r>
-      <w:r>
-        <w:rPr>
-          <w:sz w:val="24"/>
-          <w:szCs w:val="24"/>
-          <w:lang w:eastAsia="en-US"/>
-        </w:rPr>
-        <w:t xml:space="preserve"> (the Client)</w:t>
-      </w:r>
-      <w:r>
-        <w:rPr>
-          <w:sz w:val="24"/>
-          <w:szCs w:val="24"/>
-          <w:lang w:eastAsia="en-US"/>
-        </w:rPr>
-        <w:t xml:space="preserve"> </w:t>
-      </w:r>
-      <w:r>
-        <w:rPr>
-          <w:sz w:val="24"/>
-          <w:szCs w:val="24"/>
-          <w:lang w:eastAsia="en-US"/>
-        </w:rPr>
-        <w:t>to</w:t>
-      </w:r>
-      <w:r>
-        <w:rPr>
-          <w:sz w:val="24"/>
-          <w:szCs w:val="24"/>
-          <w:lang w:eastAsia="en-US"/>
-        </w:rPr>
-        <w:t xml:space="preserve"> track</w:t>
-      </w:r>
-      <w:r>
-        <w:rPr>
-          <w:sz w:val="24"/>
-          <w:szCs w:val="24"/>
-          <w:lang w:eastAsia="en-US"/>
-        </w:rPr>
-        <w:t xml:space="preserve"> </w:t>
-      </w:r>
-      <w:r>
-        <w:rPr>
-          <w:sz w:val="24"/>
-          <w:szCs w:val="24"/>
-          <w:lang w:eastAsia="en-US"/>
-        </w:rPr>
-        <w:t xml:space="preserve">daily </w:t>
-      </w:r>
-      <w:r>
-        <w:rPr>
-          <w:sz w:val="24"/>
-          <w:szCs w:val="24"/>
-          <w:lang w:eastAsia="en-US"/>
-        </w:rPr>
-        <w:t>bacon pric</w:t>
-      </w:r>
-      <w:r>
-        <w:rPr>
-          <w:sz w:val="24"/>
-          <w:szCs w:val="24"/>
-          <w:lang w:eastAsia="en-US"/>
-        </w:rPr>
-        <w:t>ing</w:t>
-      </w:r>
-      <w:r>
-        <w:rPr>
-          <w:sz w:val="24"/>
-          <w:szCs w:val="24"/>
-          <w:lang w:eastAsia="en-US"/>
-        </w:rPr>
-        <w:t>. B</w:t>
-      </w:r>
-      <w:r>
-        <w:rPr>
-          <w:sz w:val="24"/>
-          <w:szCs w:val="24"/>
-          <w:lang w:eastAsia="en-US"/>
-        </w:rPr>
-        <w:t xml:space="preserve">acon represents </w:t>
-      </w:r>
-      <w:r>
-        <w:rPr>
-          <w:sz w:val="24"/>
-          <w:szCs w:val="24"/>
-          <w:lang w:eastAsia="en-US"/>
-        </w:rPr>
-        <w:t>over 80 percent of the Client’s</w:t>
-      </w:r>
-      <w:r>
-        <w:rPr>
-          <w:sz w:val="24"/>
-          <w:szCs w:val="24"/>
-          <w:lang w:eastAsia="en-US"/>
-        </w:rPr>
-        <w:t xml:space="preserve"> annual</w:t>
-      </w:r>
-      <w:r>
-        <w:rPr>
-          <w:sz w:val="24"/>
-          <w:szCs w:val="24"/>
-          <w:lang w:eastAsia="en-US"/>
-        </w:rPr>
-        <w:t xml:space="preserve"> food expenditure</w:t>
-      </w:r>
-      <w:r>
-        <w:rPr>
-          <w:sz w:val="24"/>
-          <w:szCs w:val="24"/>
-          <w:lang w:eastAsia="en-US"/>
-        </w:rPr>
-        <w:t xml:space="preserve">; therefore, the Client </w:t>
-      </w:r>
-      <w:r>
-        <w:rPr>
-          <w:sz w:val="24"/>
-          <w:szCs w:val="24"/>
-          <w:lang w:eastAsia="en-US"/>
-        </w:rPr>
-        <w:t>engaged Beautiful Bacon Group</w:t>
-      </w:r>
-      <w:r>
-        <w:rPr>
-          <w:sz w:val="24"/>
-          <w:szCs w:val="24"/>
-          <w:lang w:eastAsia="en-US"/>
-        </w:rPr>
-        <w:t xml:space="preserve"> to create an in-house process to monitor and to store </w:t>
-      </w:r>
-      <w:r>
-        <w:rPr>
-          <w:sz w:val="24"/>
-          <w:szCs w:val="24"/>
-          <w:lang w:eastAsia="en-US"/>
-        </w:rPr>
-        <w:t xml:space="preserve">bacon related data. </w:t>
-      </w:r>
-      <w:r>
-        <w:rPr>
-          <w:sz w:val="24"/>
-          <w:szCs w:val="24"/>
-          <w:lang w:eastAsia="en-US"/>
-        </w:rPr>
-        <w:t xml:space="preserve"> </w:t>
-      </w:r>
-      <w:r>
-        <w:rPr>
-          <w:sz w:val="24"/>
-          <w:szCs w:val="24"/>
-          <w:lang w:eastAsia="en-US"/>
-        </w:rPr>
-        <w:t>First, the Client would like to obtain a daily bacon pricing feed from a specified grocer to</w:t>
-      </w:r>
-      <w:r>
-        <w:rPr>
-          <w:sz w:val="24"/>
-          <w:szCs w:val="24"/>
-          <w:lang w:eastAsia="en-US"/>
-        </w:rPr>
-        <w:t xml:space="preserve"> measure the immediate cost of consumption</w:t>
-      </w:r>
-      <w:r>
-        <w:rPr>
-          <w:sz w:val="24"/>
-          <w:szCs w:val="24"/>
-          <w:lang w:eastAsia="en-US"/>
-        </w:rPr>
-        <w:t xml:space="preserve">. Second, the Client would also like to track bacon’s consumer price index (CPI) to better understand the </w:t>
-      </w:r>
-      <w:r>
-        <w:rPr>
-          <w:sz w:val="24"/>
-          <w:szCs w:val="24"/>
-          <w:lang w:eastAsia="en-US"/>
-        </w:rPr>
-        <w:t>effect of inflation</w:t>
-      </w:r>
-      <w:r>
-        <w:rPr>
-          <w:sz w:val="24"/>
-          <w:szCs w:val="24"/>
-          <w:lang w:eastAsia="en-US"/>
-        </w:rPr>
-        <w:t xml:space="preserve">. Finally, the Client </w:t>
-      </w:r>
-      <w:r>
-        <w:rPr>
-          <w:sz w:val="24"/>
-          <w:szCs w:val="24"/>
-          <w:lang w:eastAsia="en-US"/>
-        </w:rPr>
-        <w:t xml:space="preserve">would want to receive lean </w:t>
-      </w:r>
-      <w:proofErr w:type="gramStart"/>
-      <w:r>
-        <w:rPr>
-          <w:sz w:val="24"/>
-          <w:szCs w:val="24"/>
-          <w:lang w:eastAsia="en-US"/>
-        </w:rPr>
-        <w:t>hogs</w:t>
-      </w:r>
-      <w:proofErr w:type="gramEnd"/>
-      <w:r>
-        <w:rPr>
-          <w:sz w:val="24"/>
-          <w:szCs w:val="24"/>
-          <w:lang w:eastAsia="en-US"/>
-        </w:rPr>
-        <w:t xml:space="preserve"> commodity pricing data </w:t>
-      </w:r>
-      <w:r>
-        <w:rPr>
-          <w:sz w:val="24"/>
-          <w:szCs w:val="24"/>
-          <w:lang w:eastAsia="en-US"/>
-        </w:rPr>
-        <w:t xml:space="preserve">for </w:t>
-      </w:r>
-      <w:r>
-        <w:rPr>
-          <w:sz w:val="24"/>
-          <w:szCs w:val="24"/>
-          <w:lang w:eastAsia="en-US"/>
-        </w:rPr>
-        <w:t xml:space="preserve">future </w:t>
-      </w:r>
-      <w:r>
-        <w:rPr>
-          <w:sz w:val="24"/>
-          <w:szCs w:val="24"/>
-          <w:lang w:eastAsia="en-US"/>
-        </w:rPr>
-        <w:t>hedging strategy</w:t>
-      </w:r>
-      <w:r>
-        <w:rPr>
-          <w:sz w:val="24"/>
-          <w:szCs w:val="24"/>
-          <w:lang w:eastAsia="en-US"/>
-        </w:rPr>
-        <w:t>.</w:t>
-      </w:r>
-    </w:p>
-    <w:p>
-      <w:pPr>
-        <w:pStyle w:val="Heading1"/>
-        <w:spacing w:line="360" w:lineRule="auto"/>
-        <w:rPr>
-          <w:lang w:eastAsia="en-US"/>
-        </w:rPr>
-      </w:pPr>
-      <w:bookmarkStart w:id="2" w:name="_Toc41737711"/>
-      <w:r>
-        <w:rPr>
-          <w:lang w:eastAsia="en-US"/>
-        </w:rPr>
-        <w:t>Scope</w:t>
-      </w:r>
-      <w:bookmarkEnd w:id="2"/>
     </w:p>
     <w:p>
       <w:pPr>
@@ -1550,24 +1607,21 @@
           <w:lang w:eastAsia="en-US"/>
         </w:rPr>
       </w:pPr>
-      <w:bookmarkStart w:id="3" w:name="_Toc41737712"/>
+      <w:bookmarkStart w:id="2" w:name="_Toc41739164"/>
       <w:r>
         <w:rPr>
           <w:lang w:eastAsia="en-US"/>
         </w:rPr>
         <w:t>Project Members</w:t>
       </w:r>
-      <w:bookmarkEnd w:id="3"/>
-    </w:p>
-    <w:p>
-      <w:pPr>
-        <w:spacing w:line="360" w:lineRule="auto"/>
-      </w:pPr>
-      <w:r>
-        <w:t>Our team Beautiful Bacon Group consists of three data scientists: Amit Patel, Austin Wen, and Preston Hinkel.</w:t>
-      </w:r>
-      <w:r>
-        <w:t xml:space="preserve"> Mr. Amit Patel focused on Kroger pricing data acquisition and </w:t>
+      <w:bookmarkEnd w:id="2"/>
+    </w:p>
+    <w:p>
+      <w:pPr>
+        <w:spacing w:line="360" w:lineRule="auto"/>
+      </w:pPr>
+      <w:r>
+        <w:t xml:space="preserve">Our team Beautiful Bacon Group consists of three data scientists: Amit Patel, Austin Wen, and Preston Hinkel. Mr. Amit Patel focused on Kroger pricing data acquisition and </w:t>
       </w:r>
       <w:proofErr w:type="spellStart"/>
       <w:r>
@@ -1581,19 +1635,10 @@
         <w:rPr>
           <w:lang w:eastAsia="en-US"/>
         </w:rPr>
-        <w:t>US Bureau of Labor Statistics</w:t>
-      </w:r>
-      <w:r>
-        <w:rPr>
-          <w:lang w:eastAsia="en-US"/>
-        </w:rPr>
-        <w:t xml:space="preserve"> bacon CPI data. Mr. Preston Hinkel </w:t>
-      </w:r>
-      <w:r>
-        <w:t>focused</w:t>
-      </w:r>
-      <w:r>
-        <w:t xml:space="preserve"> on retrieving Lean Hogs futures pricing</w:t>
+        <w:t xml:space="preserve">US Bureau of Labor Statistics bacon CPI data. Mr. Preston Hinkel </w:t>
+      </w:r>
+      <w:r>
+        <w:t>focused on retrieving Lean Hogs futures pricing</w:t>
       </w:r>
       <w:r>
         <w:t xml:space="preserve"> from </w:t>
@@ -1602,13 +1647,7 @@
         <w:rPr>
           <w:lang w:eastAsia="en-US"/>
         </w:rPr>
-        <w:t>Investing.com</w:t>
-      </w:r>
-      <w:r>
-        <w:rPr>
-          <w:lang w:eastAsia="en-US"/>
-        </w:rPr>
-        <w:t>.</w:t>
+        <w:t>Investing.com.</w:t>
       </w:r>
     </w:p>
     <w:p>
@@ -1644,12 +1683,12 @@
         <w:pStyle w:val="Heading1"/>
         <w:spacing w:line="360" w:lineRule="auto"/>
       </w:pPr>
-      <w:bookmarkStart w:id="4" w:name="_Toc41737713"/>
+      <w:bookmarkStart w:id="3" w:name="_Toc41739165"/>
       <w:r>
         <w:lastRenderedPageBreak/>
         <w:t>Definitions, Acronyms and Abbreviations</w:t>
       </w:r>
-      <w:bookmarkEnd w:id="4"/>
+      <w:bookmarkEnd w:id="3"/>
     </w:p>
     <w:p>
       <w:pPr>
@@ -1700,10 +1739,7 @@
         <w:spacing w:line="360" w:lineRule="auto"/>
       </w:pPr>
       <w:r>
-        <w:t>Python</w:t>
-      </w:r>
-      <w:r>
-        <w:t xml:space="preserve"> Module – A Python file contains additional useful statements and definitions</w:t>
+        <w:t>Python Module – A Python file contains additional useful statements and definitions</w:t>
       </w:r>
       <w:r>
         <w:t xml:space="preserve"> in additional to the default.</w:t>
@@ -1722,6 +1758,14 @@
       </w:r>
       <w:r>
         <w:t xml:space="preserve">equests, </w:t>
+      </w:r>
+      <w:proofErr w:type="spellStart"/>
+      <w:r>
+        <w:t>DateTime</w:t>
+      </w:r>
+      <w:proofErr w:type="spellEnd"/>
+      <w:r>
+        <w:t xml:space="preserve">, </w:t>
       </w:r>
       <w:proofErr w:type="spellStart"/>
       <w:r>
@@ -1803,39 +1847,21 @@
           <w:lang w:eastAsia="en-US"/>
         </w:rPr>
       </w:pPr>
-      <w:bookmarkStart w:id="5" w:name="_Toc41737714"/>
+      <w:bookmarkStart w:id="4" w:name="_Toc41739166"/>
       <w:r>
         <w:rPr>
           <w:lang w:eastAsia="en-US"/>
         </w:rPr>
         <w:t>ETL Methodology</w:t>
       </w:r>
-      <w:bookmarkEnd w:id="5"/>
+      <w:bookmarkEnd w:id="4"/>
     </w:p>
     <w:p>
       <w:pPr>
         <w:pStyle w:val="Subtitle"/>
-        <w:rPr>
-          <w:lang w:eastAsia="en-US"/>
-        </w:rPr>
-      </w:pPr>
-      <w:r>
-        <w:rPr>
-          <w:lang w:eastAsia="en-US"/>
-        </w:rPr>
-        <w:t>Kroger</w:t>
-      </w:r>
-      <w:r>
-        <w:rPr>
-          <w:lang w:eastAsia="en-US"/>
-        </w:rPr>
-        <w:t xml:space="preserve"> Smithfield Thick Cut Naturally Hickory Smoked Bacon</w:t>
-      </w:r>
-      <w:r>
-        <w:rPr>
-          <w:lang w:eastAsia="en-US"/>
-        </w:rPr>
-        <w:t xml:space="preserve"> 16oz pricing data</w:t>
+      </w:pPr>
+      <w:r>
+        <w:t>Kroger Smithfield Thick Cut Naturally Hickory Smoked Bacon 16oz pricing data</w:t>
       </w:r>
     </w:p>
     <w:p>
@@ -1859,6 +1885,7 @@
     <w:p>
       <w:pPr>
         <w:spacing w:line="360" w:lineRule="auto"/>
+        <w:ind w:firstLine="720"/>
         <w:rPr>
           <w:lang w:eastAsia="en-US"/>
         </w:rPr>
@@ -1905,6 +1932,7 @@
     <w:p>
       <w:pPr>
         <w:spacing w:line="360" w:lineRule="auto"/>
+        <w:ind w:firstLine="720"/>
         <w:rPr>
           <w:sz w:val="24"/>
           <w:szCs w:val="24"/>
@@ -1957,6 +1985,7 @@
     <w:p>
       <w:pPr>
         <w:spacing w:line="360" w:lineRule="auto"/>
+        <w:ind w:firstLine="720"/>
         <w:rPr>
           <w:sz w:val="24"/>
           <w:szCs w:val="24"/>
@@ -2032,15 +2061,6 @@
     </w:p>
     <w:p>
       <w:pPr>
-        <w:spacing w:line="360" w:lineRule="auto"/>
-        <w:rPr>
-          <w:sz w:val="24"/>
-          <w:szCs w:val="24"/>
-        </w:rPr>
-      </w:pPr>
-    </w:p>
-    <w:p>
-      <w:pPr>
         <w:pStyle w:val="Subtitle"/>
         <w:spacing w:line="360" w:lineRule="auto"/>
         <w:rPr>
@@ -2051,6 +2071,7 @@
         <w:rPr>
           <w:lang w:eastAsia="en-US"/>
         </w:rPr>
+        <w:lastRenderedPageBreak/>
         <w:t>US Bureau of Labor Statistics Bacon CPI Data</w:t>
       </w:r>
     </w:p>
@@ -2075,6 +2096,7 @@
     <w:p>
       <w:pPr>
         <w:spacing w:line="360" w:lineRule="auto"/>
+        <w:ind w:firstLine="720"/>
         <w:rPr>
           <w:sz w:val="24"/>
           <w:szCs w:val="24"/>
@@ -2165,6 +2187,7 @@
     <w:p>
       <w:pPr>
         <w:spacing w:line="360" w:lineRule="auto"/>
+        <w:ind w:firstLine="720"/>
         <w:rPr>
           <w:sz w:val="24"/>
           <w:szCs w:val="24"/>
@@ -2217,6 +2240,7 @@
     <w:p>
       <w:pPr>
         <w:spacing w:line="360" w:lineRule="auto"/>
+        <w:ind w:firstLine="720"/>
         <w:rPr>
           <w:sz w:val="24"/>
           <w:szCs w:val="24"/>
@@ -2275,6 +2299,520 @@
         </w:rPr>
         <w:t xml:space="preserve"> server, and then stores the DataFrame into the database. It has a build-in mechanism to add only the newly available CPI data to avoid duplicates in the database.</w:t>
       </w:r>
+    </w:p>
+    <w:p>
+      <w:pPr>
+        <w:spacing w:line="360" w:lineRule="auto"/>
+        <w:rPr>
+          <w:sz w:val="24"/>
+          <w:szCs w:val="24"/>
+        </w:rPr>
+      </w:pPr>
+    </w:p>
+    <w:p>
+      <w:pPr>
+        <w:spacing w:line="360" w:lineRule="auto"/>
+        <w:rPr>
+          <w:sz w:val="24"/>
+          <w:szCs w:val="24"/>
+        </w:rPr>
+      </w:pPr>
+    </w:p>
+    <w:p>
+      <w:pPr>
+        <w:spacing w:line="360" w:lineRule="auto"/>
+        <w:rPr>
+          <w:sz w:val="24"/>
+          <w:szCs w:val="24"/>
+        </w:rPr>
+      </w:pPr>
+    </w:p>
+    <w:p>
+      <w:pPr>
+        <w:spacing w:line="360" w:lineRule="auto"/>
+        <w:rPr>
+          <w:sz w:val="24"/>
+          <w:szCs w:val="24"/>
+        </w:rPr>
+      </w:pPr>
+    </w:p>
+    <w:p>
+      <w:pPr>
+        <w:pStyle w:val="Subtitle"/>
+        <w:rPr>
+          <w:lang w:eastAsia="en-US"/>
+        </w:rPr>
+      </w:pPr>
+    </w:p>
+    <w:p>
+      <w:pPr>
+        <w:pStyle w:val="Subtitle"/>
+        <w:rPr>
+          <w:lang w:eastAsia="en-US"/>
+        </w:rPr>
+      </w:pPr>
+      <w:r>
+        <w:rPr>
+          <w:lang w:eastAsia="en-US"/>
+        </w:rPr>
+        <w:lastRenderedPageBreak/>
+        <w:t>Lean Hog Commodity Data</w:t>
+      </w:r>
+    </w:p>
+    <w:p>
+      <w:pPr>
+        <w:spacing w:line="360" w:lineRule="auto"/>
+        <w:rPr>
+          <w:b/>
+          <w:bCs/>
+          <w:lang w:eastAsia="en-US"/>
+        </w:rPr>
+      </w:pPr>
+      <w:r>
+        <w:rPr>
+          <w:b/>
+          <w:bCs/>
+          <w:lang w:eastAsia="en-US"/>
+        </w:rPr>
+        <w:t>Extraction</w:t>
+      </w:r>
+    </w:p>
+    <w:p>
+      <w:pPr>
+        <w:spacing w:line="360" w:lineRule="auto"/>
+        <w:ind w:firstLine="720"/>
+        <w:rPr>
+          <w:lang w:eastAsia="en-US"/>
+        </w:rPr>
+      </w:pPr>
+      <w:r>
+        <w:rPr>
+          <w:lang w:eastAsia="en-US"/>
+        </w:rPr>
+        <w:t xml:space="preserve">The Lean Hog Commodity data is accessible via the Investing.com website (URL: </w:t>
+      </w:r>
+      <w:hyperlink r:id="rId10" w:history="1">
+        <w:r>
+          <w:rPr>
+            <w:rStyle w:val="Hyperlink"/>
+          </w:rPr>
+          <w:t>https://www.investing.com/commodities/lean-hogs-historical-data</w:t>
+        </w:r>
+      </w:hyperlink>
+      <w:r>
+        <w:t xml:space="preserve">).  The available data consists of a historical price and volume table that extends back one month by default.  We use splinter’s Browser and bs4’s </w:t>
+      </w:r>
+      <w:proofErr w:type="spellStart"/>
+      <w:r>
+        <w:t>BeautifulSoup</w:t>
+      </w:r>
+      <w:proofErr w:type="spellEnd"/>
+      <w:r>
+        <w:t xml:space="preserve"> to scrape the html data from this website.  We then loop through the available tables in the html object and select the table that contains the phrase “Open” as our desired table uniquely contains that phrase.  We have extracted our desired table.</w:t>
+      </w:r>
+    </w:p>
+    <w:p>
+      <w:pPr>
+        <w:spacing w:line="360" w:lineRule="auto"/>
+        <w:rPr>
+          <w:b/>
+          <w:bCs/>
+          <w:sz w:val="24"/>
+          <w:szCs w:val="24"/>
+        </w:rPr>
+      </w:pPr>
+      <w:r>
+        <w:rPr>
+          <w:b/>
+          <w:bCs/>
+          <w:sz w:val="24"/>
+          <w:szCs w:val="24"/>
+        </w:rPr>
+        <w:t>Transformation</w:t>
+      </w:r>
+    </w:p>
+    <w:p>
+      <w:pPr>
+        <w:spacing w:line="360" w:lineRule="auto"/>
+        <w:ind w:firstLine="720"/>
+        <w:rPr>
+          <w:sz w:val="24"/>
+          <w:szCs w:val="24"/>
+        </w:rPr>
+      </w:pPr>
+      <w:r>
+        <w:rPr>
+          <w:sz w:val="24"/>
+          <w:szCs w:val="24"/>
+        </w:rPr>
+        <w:t xml:space="preserve">First, we do some initial cleaning on the extracted table.  The table is currently in a string format that allows us to easily replace data.  We format the full string prior to splitting the string into a list.  We clean the list and remove any of the blank items from the list; each item in the list is going to become a prospective row.  We then loop through the list and split each item, now we have a list of lists.  We clean the list of lists to remove additional blank lists that may </w:t>
+      </w:r>
+      <w:proofErr w:type="gramStart"/>
+      <w:r>
+        <w:rPr>
+          <w:sz w:val="24"/>
+          <w:szCs w:val="24"/>
+        </w:rPr>
+        <w:t>occur</w:t>
+      </w:r>
+      <w:proofErr w:type="gramEnd"/>
+      <w:r>
+        <w:rPr>
+          <w:sz w:val="24"/>
+          <w:szCs w:val="24"/>
+        </w:rPr>
+        <w:t xml:space="preserve"> and we strip and leading or trailing blank-space as well.  </w:t>
+      </w:r>
+    </w:p>
+    <w:p>
+      <w:pPr>
+        <w:spacing w:line="360" w:lineRule="auto"/>
+        <w:ind w:firstLine="720"/>
+        <w:rPr>
+          <w:sz w:val="24"/>
+          <w:szCs w:val="24"/>
+        </w:rPr>
+      </w:pPr>
+      <w:r>
+        <w:rPr>
+          <w:sz w:val="24"/>
+          <w:szCs w:val="24"/>
+        </w:rPr>
+        <w:t xml:space="preserve">We then create a </w:t>
+      </w:r>
+      <w:proofErr w:type="spellStart"/>
+      <w:r>
+        <w:rPr>
+          <w:sz w:val="24"/>
+          <w:szCs w:val="24"/>
+        </w:rPr>
+        <w:t>DateFrame</w:t>
+      </w:r>
+      <w:proofErr w:type="spellEnd"/>
+      <w:r>
+        <w:rPr>
+          <w:sz w:val="24"/>
+          <w:szCs w:val="24"/>
+        </w:rPr>
+        <w:t xml:space="preserve"> from the list of lists; the first list becomes the headers for the </w:t>
+      </w:r>
+      <w:proofErr w:type="spellStart"/>
+      <w:proofErr w:type="gramStart"/>
+      <w:r>
+        <w:rPr>
+          <w:sz w:val="24"/>
+          <w:szCs w:val="24"/>
+        </w:rPr>
+        <w:t>DateFrame</w:t>
+      </w:r>
+      <w:proofErr w:type="spellEnd"/>
+      <w:proofErr w:type="gramEnd"/>
+      <w:r>
+        <w:rPr>
+          <w:sz w:val="24"/>
+          <w:szCs w:val="24"/>
+        </w:rPr>
+        <w:t xml:space="preserve"> and the rest of the lists become rows in the </w:t>
+      </w:r>
+      <w:proofErr w:type="spellStart"/>
+      <w:r>
+        <w:rPr>
+          <w:sz w:val="24"/>
+          <w:szCs w:val="24"/>
+        </w:rPr>
+        <w:t>DateFrame</w:t>
+      </w:r>
+      <w:proofErr w:type="spellEnd"/>
+      <w:r>
+        <w:rPr>
+          <w:sz w:val="24"/>
+          <w:szCs w:val="24"/>
+        </w:rPr>
+        <w:t xml:space="preserve">.  Next we clean the </w:t>
+      </w:r>
+      <w:proofErr w:type="spellStart"/>
+      <w:r>
+        <w:rPr>
+          <w:sz w:val="24"/>
+          <w:szCs w:val="24"/>
+        </w:rPr>
+        <w:t>DateFrame</w:t>
+      </w:r>
+      <w:proofErr w:type="spellEnd"/>
+      <w:r>
+        <w:rPr>
+          <w:sz w:val="24"/>
+          <w:szCs w:val="24"/>
+        </w:rPr>
+        <w:t xml:space="preserve"> by removing unnecessary text (K, PCT), cleaning up the ‘Date’ column, converting the ‘Date’ column into </w:t>
+      </w:r>
+      <w:proofErr w:type="spellStart"/>
+      <w:r>
+        <w:rPr>
+          <w:sz w:val="24"/>
+          <w:szCs w:val="24"/>
+        </w:rPr>
+        <w:t>DateFrame</w:t>
+      </w:r>
+      <w:proofErr w:type="spellEnd"/>
+      <w:r>
+        <w:rPr>
+          <w:sz w:val="24"/>
+          <w:szCs w:val="24"/>
+        </w:rPr>
+        <w:t xml:space="preserve"> format, and converting the non-</w:t>
+      </w:r>
+      <w:r>
+        <w:rPr>
+          <w:sz w:val="24"/>
+          <w:szCs w:val="24"/>
+        </w:rPr>
+        <w:t xml:space="preserve"> </w:t>
+      </w:r>
+      <w:proofErr w:type="spellStart"/>
+      <w:r>
+        <w:rPr>
+          <w:sz w:val="24"/>
+          <w:szCs w:val="24"/>
+        </w:rPr>
+        <w:t>DateFrame</w:t>
+      </w:r>
+      <w:proofErr w:type="spellEnd"/>
+      <w:r>
+        <w:rPr>
+          <w:sz w:val="24"/>
+          <w:szCs w:val="24"/>
+        </w:rPr>
+        <w:t xml:space="preserve"> columns to float64 format.</w:t>
+      </w:r>
+    </w:p>
+    <w:p>
+      <w:pPr>
+        <w:spacing w:line="360" w:lineRule="auto"/>
+        <w:rPr>
+          <w:b/>
+          <w:bCs/>
+          <w:sz w:val="24"/>
+          <w:szCs w:val="24"/>
+        </w:rPr>
+      </w:pPr>
+      <w:r>
+        <w:rPr>
+          <w:b/>
+          <w:bCs/>
+          <w:sz w:val="24"/>
+          <w:szCs w:val="24"/>
+        </w:rPr>
+        <w:t>Load</w:t>
+      </w:r>
+    </w:p>
+    <w:p>
+      <w:pPr>
+        <w:spacing w:line="360" w:lineRule="auto"/>
+        <w:ind w:firstLine="720"/>
+        <w:rPr>
+          <w:sz w:val="24"/>
+          <w:szCs w:val="24"/>
+        </w:rPr>
+      </w:pPr>
+      <w:r>
+        <w:rPr>
+          <w:sz w:val="24"/>
+          <w:szCs w:val="24"/>
+        </w:rPr>
+        <w:t xml:space="preserve">We establish the connection to the Postgres database set up for this project: </w:t>
+      </w:r>
+      <w:proofErr w:type="spellStart"/>
+      <w:r>
+        <w:rPr>
+          <w:sz w:val="24"/>
+          <w:szCs w:val="24"/>
+        </w:rPr>
+        <w:t>bacon_db</w:t>
+      </w:r>
+      <w:proofErr w:type="spellEnd"/>
+      <w:r>
+        <w:rPr>
+          <w:sz w:val="24"/>
+          <w:szCs w:val="24"/>
+        </w:rPr>
+        <w:t>.  We then attempt to pull the “</w:t>
+      </w:r>
+      <w:proofErr w:type="spellStart"/>
+      <w:r>
+        <w:rPr>
+          <w:sz w:val="24"/>
+          <w:szCs w:val="24"/>
+        </w:rPr>
+        <w:t>lean_hog_commodity</w:t>
+      </w:r>
+      <w:proofErr w:type="spellEnd"/>
+      <w:r>
+        <w:rPr>
+          <w:sz w:val="24"/>
+          <w:szCs w:val="24"/>
+        </w:rPr>
+        <w:t xml:space="preserve">” table in case the data already exists in the database.  If the table already exists in the </w:t>
+      </w:r>
+      <w:proofErr w:type="gramStart"/>
+      <w:r>
+        <w:rPr>
+          <w:sz w:val="24"/>
+          <w:szCs w:val="24"/>
+        </w:rPr>
+        <w:t>database</w:t>
+      </w:r>
+      <w:proofErr w:type="gramEnd"/>
+      <w:r>
+        <w:rPr>
+          <w:sz w:val="24"/>
+          <w:szCs w:val="24"/>
+        </w:rPr>
+        <w:t xml:space="preserve"> we append the new data from the most recent extraction and transformation.  We then clean up the table by removing rows that contain duplicate Dates with the a bias to keep the duplicate Date that was extracted most recently (ex: If Row A contains the Date “2020-06-05” and Row B contains the same Date, we would keep the Row that was pulled more recently).  Now that the </w:t>
+      </w:r>
+      <w:proofErr w:type="spellStart"/>
+      <w:r>
+        <w:rPr>
+          <w:sz w:val="24"/>
+          <w:szCs w:val="24"/>
+        </w:rPr>
+        <w:t>DateFrame</w:t>
+      </w:r>
+      <w:proofErr w:type="spellEnd"/>
+      <w:r>
+        <w:rPr>
+          <w:sz w:val="24"/>
+          <w:szCs w:val="24"/>
+        </w:rPr>
+        <w:t xml:space="preserve"> contains the </w:t>
+      </w:r>
+      <w:r>
+        <w:rPr>
+          <w:sz w:val="24"/>
+          <w:szCs w:val="24"/>
+        </w:rPr>
+        <w:lastRenderedPageBreak/>
+        <w:t xml:space="preserve">new and old data as well as unique ‘Date’ rows we can add the </w:t>
+      </w:r>
+      <w:proofErr w:type="spellStart"/>
+      <w:r>
+        <w:rPr>
+          <w:sz w:val="24"/>
+          <w:szCs w:val="24"/>
+        </w:rPr>
+        <w:t>DateFrame</w:t>
+      </w:r>
+      <w:proofErr w:type="spellEnd"/>
+      <w:r>
+        <w:rPr>
+          <w:sz w:val="24"/>
+          <w:szCs w:val="24"/>
+        </w:rPr>
+        <w:t xml:space="preserve"> to the Postgres database.  If the table already exists in the </w:t>
+      </w:r>
+      <w:proofErr w:type="gramStart"/>
+      <w:r>
+        <w:rPr>
+          <w:sz w:val="24"/>
+          <w:szCs w:val="24"/>
+        </w:rPr>
+        <w:t>database</w:t>
+      </w:r>
+      <w:proofErr w:type="gramEnd"/>
+      <w:r>
+        <w:rPr>
+          <w:sz w:val="24"/>
+          <w:szCs w:val="24"/>
+        </w:rPr>
+        <w:t xml:space="preserve"> we replace the table with the new </w:t>
+      </w:r>
+      <w:proofErr w:type="spellStart"/>
+      <w:r>
+        <w:rPr>
+          <w:sz w:val="24"/>
+          <w:szCs w:val="24"/>
+        </w:rPr>
+        <w:t>DateFrame</w:t>
+      </w:r>
+      <w:proofErr w:type="spellEnd"/>
+      <w:r>
+        <w:rPr>
+          <w:sz w:val="24"/>
+          <w:szCs w:val="24"/>
+        </w:rPr>
+        <w:t xml:space="preserve">, otherwise we create the table fresh with our </w:t>
+      </w:r>
+      <w:proofErr w:type="spellStart"/>
+      <w:r>
+        <w:rPr>
+          <w:sz w:val="24"/>
+          <w:szCs w:val="24"/>
+        </w:rPr>
+        <w:t>DateFrame</w:t>
+      </w:r>
+      <w:proofErr w:type="spellEnd"/>
+      <w:r>
+        <w:rPr>
+          <w:sz w:val="24"/>
+          <w:szCs w:val="24"/>
+        </w:rPr>
+        <w:t>.</w:t>
+      </w:r>
+      <w:bookmarkStart w:id="5" w:name="_GoBack"/>
+      <w:bookmarkEnd w:id="5"/>
+    </w:p>
+    <w:p>
+      <w:pPr>
+        <w:pStyle w:val="Heading1"/>
+        <w:spacing w:line="360" w:lineRule="auto"/>
+      </w:pPr>
+      <w:bookmarkStart w:id="6" w:name="_Toc41739167"/>
+      <w:r>
+        <w:t>Data Security</w:t>
+      </w:r>
+      <w:bookmarkEnd w:id="6"/>
+    </w:p>
+    <w:p>
+      <w:pPr>
+        <w:spacing w:line="360" w:lineRule="auto"/>
+        <w:rPr>
+          <w:sz w:val="24"/>
+          <w:szCs w:val="24"/>
+        </w:rPr>
+      </w:pPr>
+      <w:r>
+        <w:rPr>
+          <w:sz w:val="24"/>
+          <w:szCs w:val="24"/>
+        </w:rPr>
+        <w:t>Along with the scripts that we have provided as part of our work product we have included a config.py file that will contain the API key as well as the access information for the Postgres database.  It is important to ensure protection of this config.py file.</w:t>
+      </w:r>
+      <w:r>
+        <w:rPr>
+          <w:sz w:val="24"/>
+          <w:szCs w:val="24"/>
+        </w:rPr>
+        <w:br/>
+        <w:t>While the data is all accessible via the websites that the Beautiful Bacon utilized, it is still best practices to protect the ETL data in the database.</w:t>
+      </w:r>
+    </w:p>
+    <w:p>
+      <w:pPr>
+        <w:spacing w:line="360" w:lineRule="auto"/>
+        <w:rPr>
+          <w:sz w:val="24"/>
+          <w:szCs w:val="24"/>
+        </w:rPr>
+      </w:pPr>
+    </w:p>
+    <w:p>
+      <w:pPr>
+        <w:spacing w:line="360" w:lineRule="auto"/>
+        <w:rPr>
+          <w:sz w:val="24"/>
+          <w:szCs w:val="24"/>
+        </w:rPr>
+      </w:pPr>
     </w:p>
     <w:p>
       <w:pPr>
@@ -3481,7 +4019,9 @@
     <w:rsid w:val="00004B9E"/>
     <w:rsid w:val="00173C1F"/>
     <w:rsid w:val="001D3434"/>
+    <w:rsid w:val="005F45B3"/>
     <w:rsid w:val="00B21AF0"/>
+    <w:rsid w:val="00E41681"/>
     <w:rsid w:val="00F008B6"/>
   </w:rsids>
   <m:mathPr>
@@ -4269,7 +4809,7 @@
 </file>
 
 <file path=customXml/itemProps2.xml><?xml version="1.0" encoding="utf-8"?>
-<ds:datastoreItem xmlns:ds="http://schemas.openxmlformats.org/officeDocument/2006/customXml" ds:itemID="{1DC89C02-DE11-474A-9895-8D42EF0F1B9D}">
+<ds:datastoreItem xmlns:ds="http://schemas.openxmlformats.org/officeDocument/2006/customXml" ds:itemID="{14ED3860-DCEA-48D2-82C2-A7702C071E82}">
   <ds:schemaRefs>
     <ds:schemaRef ds:uri="http://schemas.openxmlformats.org/officeDocument/2006/bibliography"/>
   </ds:schemaRefs>

</xml_diff>